<commit_message>
Updated the GitHub Config file
</commit_message>
<xml_diff>
--- a/docs/SCM - Configuring GitHub.docx
+++ b/docs/SCM - Configuring GitHub.docx
@@ -19,8 +19,19 @@
           <w:szCs w:val="40"/>
           <w:u w:val="single"/>
         </w:rPr>
-        <w:t>Configuring Github</w:t>
-      </w:r>
+        <w:t xml:space="preserve">Configuring </w:t>
+      </w:r>
+      <w:proofErr w:type="spellStart"/>
+      <w:r>
+        <w:rPr>
+          <w:b/>
+          <w:sz w:val="40"/>
+          <w:szCs w:val="40"/>
+          <w:u w:val="single"/>
+        </w:rPr>
+        <w:t>Github</w:t>
+      </w:r>
+      <w:proofErr w:type="spellEnd"/>
     </w:p>
     <w:p>
       <w:r>
@@ -49,8 +60,18 @@
           <w:sz w:val="28"/>
           <w:szCs w:val="28"/>
         </w:rPr>
-        <w:t>Install the EGit</w:t>
-      </w:r>
+        <w:t xml:space="preserve">Install the </w:t>
+      </w:r>
+      <w:proofErr w:type="spellStart"/>
+      <w:r>
+        <w:rPr>
+          <w:b/>
+          <w:sz w:val="28"/>
+          <w:szCs w:val="28"/>
+        </w:rPr>
+        <w:t>EGit</w:t>
+      </w:r>
+      <w:proofErr w:type="spellEnd"/>
       <w:r>
         <w:rPr>
           <w:b/>
@@ -83,9 +104,11 @@
       <w:r>
         <w:t xml:space="preserve">Search for </w:t>
       </w:r>
+      <w:proofErr w:type="spellStart"/>
       <w:r>
         <w:t>EGit</w:t>
       </w:r>
+      <w:proofErr w:type="spellEnd"/>
     </w:p>
     <w:p>
       <w:r>
@@ -178,7 +201,15 @@
         </w:numPr>
       </w:pPr>
       <w:r>
-        <w:t>Select Git Repository Exploring</w:t>
+        <w:t xml:space="preserve">Select </w:t>
+      </w:r>
+      <w:proofErr w:type="spellStart"/>
+      <w:r>
+        <w:t>Git</w:t>
+      </w:r>
+      <w:proofErr w:type="spellEnd"/>
+      <w:r>
+        <w:t xml:space="preserve"> Repository Exploring</w:t>
       </w:r>
     </w:p>
     <w:p>
@@ -253,7 +284,25 @@
           <w:szCs w:val="28"/>
         </w:rPr>
         <w:lastRenderedPageBreak/>
-        <w:t>Clone a Git repository and add the clone to the view</w:t>
+        <w:t xml:space="preserve">Clone a </w:t>
+      </w:r>
+      <w:proofErr w:type="spellStart"/>
+      <w:r>
+        <w:rPr>
+          <w:b/>
+          <w:sz w:val="28"/>
+          <w:szCs w:val="28"/>
+        </w:rPr>
+        <w:t>Git</w:t>
+      </w:r>
+      <w:proofErr w:type="spellEnd"/>
+      <w:r>
+        <w:rPr>
+          <w:b/>
+          <w:sz w:val="28"/>
+          <w:szCs w:val="28"/>
+        </w:rPr>
+        <w:t xml:space="preserve"> repository and add the clone to the view</w:t>
       </w:r>
     </w:p>
     <w:p>
@@ -273,8 +322,6 @@
       <w:r>
         <w:t>lication</w:t>
       </w:r>
-      <w:bookmarkStart w:id="0" w:name="_GoBack"/>
-      <w:bookmarkEnd w:id="0"/>
       <w:r>
         <w:t>.git</w:t>
       </w:r>
@@ -300,10 +347,10 @@
           <w:noProof/>
         </w:rPr>
         <w:drawing>
-          <wp:inline distT="0" distB="0" distL="0" distR="0" wp14:anchorId="6B00375E" wp14:editId="2DED1C2A">
-            <wp:extent cx="5067300" cy="5076825"/>
-            <wp:effectExtent l="0" t="0" r="0" b="9525"/>
-            <wp:docPr id="3" name="Picture 3"/>
+          <wp:inline distT="0" distB="0" distL="0" distR="0" wp14:anchorId="053BEDCA" wp14:editId="06F09E7D">
+            <wp:extent cx="5438775" cy="5076825"/>
+            <wp:effectExtent l="0" t="0" r="9525" b="9525"/>
+            <wp:docPr id="8" name="Picture 8"/>
             <wp:cNvGraphicFramePr>
               <a:graphicFrameLocks xmlns:a="http://schemas.openxmlformats.org/drawingml/2006/main" noChangeAspect="1"/>
             </wp:cNvGraphicFramePr>
@@ -323,7 +370,7 @@
                   <pic:spPr>
                     <a:xfrm>
                       <a:off x="0" y="0"/>
-                      <a:ext cx="5067300" cy="5076825"/>
+                      <a:ext cx="5438775" cy="5076825"/>
                     </a:xfrm>
                     <a:prstGeom prst="rect">
                       <a:avLst/>
@@ -335,6 +382,8 @@
           </wp:inline>
         </w:drawing>
       </w:r>
+      <w:bookmarkStart w:id="0" w:name="_GoBack"/>
+      <w:bookmarkEnd w:id="0"/>
     </w:p>
     <w:p/>
     <w:p/>
@@ -378,7 +427,23 @@
           <w:rFonts w:ascii="Arial" w:hAnsi="Arial" w:cs="Arial"/>
           <w:color w:val="000000"/>
         </w:rPr>
-        <w:t>The Eclipse Git functionality allows you to configure your default user and email address for a commit. Select</w:t>
+        <w:t xml:space="preserve">The Eclipse </w:t>
+      </w:r>
+      <w:proofErr w:type="spellStart"/>
+      <w:r>
+        <w:rPr>
+          <w:rFonts w:ascii="Arial" w:hAnsi="Arial" w:cs="Arial"/>
+          <w:color w:val="000000"/>
+        </w:rPr>
+        <w:t>Git</w:t>
+      </w:r>
+      <w:proofErr w:type="spellEnd"/>
+      <w:r>
+        <w:rPr>
+          <w:rFonts w:ascii="Arial" w:hAnsi="Arial" w:cs="Arial"/>
+          <w:color w:val="000000"/>
+        </w:rPr>
+        <w:t xml:space="preserve"> functionality allows you to configure your default user and email address for a commit. Select</w:t>
       </w:r>
       <w:r>
         <w:t> Window </w:t>
@@ -411,7 +476,15 @@
         <w:t>→</w:t>
       </w:r>
       <w:r>
-        <w:t> Git </w:t>
+        <w:t> </w:t>
+      </w:r>
+      <w:proofErr w:type="spellStart"/>
+      <w:r>
+        <w:t>Git</w:t>
+      </w:r>
+      <w:proofErr w:type="spellEnd"/>
+      <w:r>
+        <w:t> </w:t>
       </w:r>
       <w:r>
         <w:rPr>
@@ -444,7 +517,23 @@
           <w:rFonts w:ascii="Arial" w:hAnsi="Arial" w:cs="Arial"/>
           <w:color w:val="000000"/>
         </w:rPr>
-        <w:t>You can add entries to your Git configuration by pressing the</w:t>
+        <w:t xml:space="preserve">You can add entries to your </w:t>
+      </w:r>
+      <w:proofErr w:type="spellStart"/>
+      <w:r>
+        <w:rPr>
+          <w:rFonts w:ascii="Arial" w:hAnsi="Arial" w:cs="Arial"/>
+          <w:color w:val="000000"/>
+        </w:rPr>
+        <w:t>Git</w:t>
+      </w:r>
+      <w:proofErr w:type="spellEnd"/>
+      <w:r>
+        <w:rPr>
+          <w:rFonts w:ascii="Arial" w:hAnsi="Arial" w:cs="Arial"/>
+          <w:color w:val="000000"/>
+        </w:rPr>
+        <w:t xml:space="preserve"> configuration by pressing the</w:t>
       </w:r>
       <w:r>
         <w:t> Add Entries </w:t>
@@ -457,7 +546,15 @@
         <w:t>button on the</w:t>
       </w:r>
       <w:r>
-        <w:t> Git Configuration </w:t>
+        <w:t> </w:t>
+      </w:r>
+      <w:proofErr w:type="spellStart"/>
+      <w:r>
+        <w:t>Git</w:t>
+      </w:r>
+      <w:proofErr w:type="spellEnd"/>
+      <w:r>
+        <w:t xml:space="preserve"> Configuration </w:t>
       </w:r>
       <w:r>
         <w:rPr>
@@ -610,7 +707,25 @@
           <w:szCs w:val="28"/>
         </w:rPr>
         <w:lastRenderedPageBreak/>
-        <w:t>Making Changes and Checking in using Git Staging</w:t>
+        <w:t xml:space="preserve">Switch to the </w:t>
+      </w:r>
+      <w:proofErr w:type="spellStart"/>
+      <w:r>
+        <w:rPr>
+          <w:b/>
+          <w:sz w:val="28"/>
+          <w:szCs w:val="28"/>
+        </w:rPr>
+        <w:t>DevBranch</w:t>
+      </w:r>
+      <w:proofErr w:type="spellEnd"/>
+      <w:r>
+        <w:rPr>
+          <w:b/>
+          <w:sz w:val="28"/>
+          <w:szCs w:val="28"/>
+        </w:rPr>
+        <w:t xml:space="preserve"> </w:t>
       </w:r>
     </w:p>
     <w:p>
@@ -620,330 +735,42 @@
           <w:ilvl w:val="1"/>
           <w:numId w:val="1"/>
         </w:numPr>
-        <w:shd w:val="clear" w:color="auto" w:fill="FFFFFF"/>
-        <w:spacing w:before="100" w:beforeAutospacing="1" w:after="100" w:afterAutospacing="1" w:line="360" w:lineRule="atLeast"/>
-        <w:ind w:right="150"/>
-        <w:rPr>
-          <w:rFonts w:ascii="Arial" w:eastAsia="Times New Roman" w:hAnsi="Arial" w:cs="Arial"/>
-          <w:color w:val="000000"/>
-          <w:sz w:val="24"/>
-          <w:szCs w:val="24"/>
-        </w:rPr>
-      </w:pPr>
-      <w:r>
-        <w:rPr>
-          <w:rFonts w:ascii="Arial" w:eastAsia="Times New Roman" w:hAnsi="Arial" w:cs="Arial"/>
-          <w:color w:val="000000"/>
-          <w:sz w:val="24"/>
-          <w:szCs w:val="24"/>
-        </w:rPr>
-        <w:t>Eclipse gives you several options to stage and commit your files. The </w:t>
-      </w:r>
-      <w:r>
-        <w:rPr>
-          <w:rFonts w:ascii="Arial" w:eastAsia="Times New Roman" w:hAnsi="Arial" w:cs="Arial"/>
-          <w:i/>
-          <w:iCs/>
-          <w:color w:val="000000"/>
-          <w:sz w:val="24"/>
-          <w:szCs w:val="24"/>
-        </w:rPr>
-        <w:t>Git Staging</w:t>
-      </w:r>
-      <w:r>
-        <w:rPr>
-          <w:rFonts w:ascii="Arial" w:eastAsia="Times New Roman" w:hAnsi="Arial" w:cs="Arial"/>
-          <w:color w:val="000000"/>
-          <w:sz w:val="24"/>
-          <w:szCs w:val="24"/>
-        </w:rPr>
-        <w:t> </w:t>
-      </w:r>
-      <w:r>
-        <w:rPr>
-          <w:rFonts w:ascii="Arial" w:eastAsia="Times New Roman" w:hAnsi="Arial" w:cs="Arial"/>
-          <w:i/>
-          <w:iCs/>
-          <w:color w:val="000000"/>
-          <w:sz w:val="24"/>
-          <w:szCs w:val="24"/>
-        </w:rPr>
-        <w:t>view</w:t>
-      </w:r>
-      <w:r>
-        <w:rPr>
-          <w:rFonts w:ascii="Arial" w:eastAsia="Times New Roman" w:hAnsi="Arial" w:cs="Arial"/>
-          <w:color w:val="000000"/>
-          <w:sz w:val="24"/>
-          <w:szCs w:val="24"/>
-        </w:rPr>
-        <w:t> is an convenient way for this.</w:t>
-      </w:r>
-    </w:p>
-    <w:p>
-      <w:pPr>
-        <w:pStyle w:val="ListParagraph"/>
-        <w:numPr>
-          <w:ilvl w:val="1"/>
-          <w:numId w:val="1"/>
-        </w:numPr>
-        <w:shd w:val="clear" w:color="auto" w:fill="FFFFFF"/>
-        <w:spacing w:before="100" w:beforeAutospacing="1" w:after="100" w:afterAutospacing="1" w:line="360" w:lineRule="atLeast"/>
-        <w:ind w:right="150"/>
-        <w:rPr>
-          <w:rFonts w:ascii="Arial" w:eastAsia="Times New Roman" w:hAnsi="Arial" w:cs="Arial"/>
-          <w:color w:val="000000"/>
-          <w:sz w:val="24"/>
-          <w:szCs w:val="24"/>
-        </w:rPr>
-      </w:pPr>
-      <w:r>
-        <w:rPr>
-          <w:rFonts w:ascii="Arial" w:eastAsia="Times New Roman" w:hAnsi="Arial" w:cs="Arial"/>
-          <w:color w:val="000000"/>
-          <w:sz w:val="24"/>
-          <w:szCs w:val="24"/>
-        </w:rPr>
-        <w:t>Open the </w:t>
-      </w:r>
-      <w:r>
-        <w:rPr>
-          <w:rFonts w:ascii="Arial" w:eastAsia="Times New Roman" w:hAnsi="Arial" w:cs="Arial"/>
-          <w:i/>
-          <w:iCs/>
-          <w:color w:val="000000"/>
-          <w:sz w:val="24"/>
-          <w:szCs w:val="24"/>
-        </w:rPr>
-        <w:t>Git Staging</w:t>
-      </w:r>
-      <w:r>
-        <w:rPr>
-          <w:rFonts w:ascii="Arial" w:eastAsia="Times New Roman" w:hAnsi="Arial" w:cs="Arial"/>
-          <w:color w:val="000000"/>
-          <w:sz w:val="24"/>
-          <w:szCs w:val="24"/>
-        </w:rPr>
-        <w:t> </w:t>
-      </w:r>
-      <w:r>
-        <w:rPr>
-          <w:rFonts w:ascii="Arial" w:eastAsia="Times New Roman" w:hAnsi="Arial" w:cs="Arial"/>
-          <w:i/>
-          <w:iCs/>
-          <w:color w:val="000000"/>
-          <w:sz w:val="24"/>
-          <w:szCs w:val="24"/>
-        </w:rPr>
-        <w:t>view</w:t>
-      </w:r>
-      <w:r>
-        <w:rPr>
-          <w:rFonts w:ascii="Arial" w:eastAsia="Times New Roman" w:hAnsi="Arial" w:cs="Arial"/>
-          <w:color w:val="000000"/>
-          <w:sz w:val="24"/>
-          <w:szCs w:val="24"/>
-        </w:rPr>
-        <w:t> via the </w:t>
-      </w:r>
-      <w:r>
-        <w:rPr>
-          <w:rFonts w:ascii="Arial" w:eastAsia="Times New Roman" w:hAnsi="Arial" w:cs="Arial"/>
-          <w:i/>
-          <w:iCs/>
-          <w:color w:val="000000"/>
-          <w:sz w:val="24"/>
-          <w:szCs w:val="24"/>
-        </w:rPr>
-        <w:t>Window</w:t>
-      </w:r>
-      <w:r>
-        <w:rPr>
-          <w:rFonts w:ascii="Arial" w:eastAsia="Times New Roman" w:hAnsi="Arial" w:cs="Arial"/>
-          <w:color w:val="000000"/>
-          <w:sz w:val="24"/>
-          <w:szCs w:val="24"/>
-        </w:rPr>
-        <w:t> → </w:t>
-      </w:r>
-      <w:r>
-        <w:rPr>
-          <w:rFonts w:ascii="Arial" w:eastAsia="Times New Roman" w:hAnsi="Arial" w:cs="Arial"/>
-          <w:i/>
-          <w:iCs/>
-          <w:color w:val="000000"/>
-          <w:sz w:val="24"/>
-          <w:szCs w:val="24"/>
-        </w:rPr>
-        <w:t>Show View</w:t>
-      </w:r>
-      <w:r>
-        <w:rPr>
-          <w:rFonts w:ascii="Arial" w:eastAsia="Times New Roman" w:hAnsi="Arial" w:cs="Arial"/>
-          <w:color w:val="000000"/>
-          <w:sz w:val="24"/>
-          <w:szCs w:val="24"/>
-        </w:rPr>
-        <w:t> → </w:t>
-      </w:r>
-      <w:r>
-        <w:rPr>
-          <w:rFonts w:ascii="Arial" w:eastAsia="Times New Roman" w:hAnsi="Arial" w:cs="Arial"/>
-          <w:i/>
-          <w:iCs/>
-          <w:color w:val="000000"/>
-          <w:sz w:val="24"/>
-          <w:szCs w:val="24"/>
-        </w:rPr>
-        <w:t>Other...</w:t>
-      </w:r>
-      <w:r>
-        <w:rPr>
-          <w:rFonts w:ascii="Arial" w:eastAsia="Times New Roman" w:hAnsi="Arial" w:cs="Arial"/>
-          <w:color w:val="000000"/>
-          <w:sz w:val="24"/>
-          <w:szCs w:val="24"/>
-        </w:rPr>
-        <w:t> → </w:t>
-      </w:r>
-      <w:r>
-        <w:rPr>
-          <w:rFonts w:ascii="Arial" w:eastAsia="Times New Roman" w:hAnsi="Arial" w:cs="Arial"/>
-          <w:i/>
-          <w:iCs/>
-          <w:color w:val="000000"/>
-          <w:sz w:val="24"/>
-          <w:szCs w:val="24"/>
-        </w:rPr>
-        <w:t>Git</w:t>
-      </w:r>
-      <w:r>
-        <w:rPr>
-          <w:rFonts w:ascii="Arial" w:eastAsia="Times New Roman" w:hAnsi="Arial" w:cs="Arial"/>
-          <w:color w:val="000000"/>
-          <w:sz w:val="24"/>
-          <w:szCs w:val="24"/>
-        </w:rPr>
-        <w:t> → </w:t>
-      </w:r>
-      <w:r>
-        <w:rPr>
-          <w:rFonts w:ascii="Arial" w:eastAsia="Times New Roman" w:hAnsi="Arial" w:cs="Arial"/>
-          <w:i/>
-          <w:iCs/>
-          <w:color w:val="000000"/>
-          <w:sz w:val="24"/>
-          <w:szCs w:val="24"/>
-        </w:rPr>
-        <w:t>Git Staging</w:t>
-      </w:r>
-      <w:r>
-        <w:rPr>
-          <w:rFonts w:ascii="Arial" w:eastAsia="Times New Roman" w:hAnsi="Arial" w:cs="Arial"/>
-          <w:color w:val="000000"/>
-          <w:sz w:val="24"/>
-          <w:szCs w:val="24"/>
-        </w:rPr>
-        <w:t> menu.</w:t>
-      </w:r>
-    </w:p>
-    <w:p>
-      <w:pPr>
-        <w:pStyle w:val="ListParagraph"/>
-        <w:numPr>
-          <w:ilvl w:val="1"/>
-          <w:numId w:val="1"/>
-        </w:numPr>
-        <w:shd w:val="clear" w:color="auto" w:fill="FFFFFF"/>
-        <w:spacing w:before="100" w:beforeAutospacing="1" w:after="100" w:afterAutospacing="1" w:line="360" w:lineRule="atLeast"/>
-        <w:ind w:right="150"/>
-        <w:rPr>
-          <w:rFonts w:ascii="Arial" w:eastAsia="Times New Roman" w:hAnsi="Arial" w:cs="Arial"/>
-          <w:color w:val="000000"/>
-          <w:sz w:val="24"/>
-          <w:szCs w:val="24"/>
-        </w:rPr>
-      </w:pPr>
-      <w:r>
-        <w:rPr>
-          <w:rFonts w:ascii="Arial" w:eastAsia="Times New Roman" w:hAnsi="Arial" w:cs="Arial"/>
-          <w:color w:val="000000"/>
-          <w:sz w:val="24"/>
-          <w:szCs w:val="24"/>
-        </w:rPr>
-        <w:t>In this </w:t>
-      </w:r>
-      <w:r>
-        <w:rPr>
-          <w:rFonts w:ascii="Arial" w:eastAsia="Times New Roman" w:hAnsi="Arial" w:cs="Arial"/>
-          <w:i/>
-          <w:iCs/>
-          <w:color w:val="000000"/>
-          <w:sz w:val="24"/>
-          <w:szCs w:val="24"/>
-        </w:rPr>
-        <w:t>view</w:t>
-      </w:r>
-      <w:r>
-        <w:rPr>
-          <w:rFonts w:ascii="Arial" w:eastAsia="Times New Roman" w:hAnsi="Arial" w:cs="Arial"/>
-          <w:color w:val="000000"/>
-          <w:sz w:val="24"/>
-          <w:szCs w:val="24"/>
-        </w:rPr>
-        <w:t> select all files which have changed and drag them into the </w:t>
-      </w:r>
-      <w:r>
-        <w:rPr>
-          <w:rFonts w:ascii="Arial" w:eastAsia="Times New Roman" w:hAnsi="Arial" w:cs="Arial"/>
-          <w:i/>
-          <w:iCs/>
-          <w:color w:val="000000"/>
-          <w:sz w:val="24"/>
-          <w:szCs w:val="24"/>
-        </w:rPr>
-        <w:t>Staged Changes</w:t>
-      </w:r>
-      <w:r>
-        <w:rPr>
-          <w:rFonts w:ascii="Arial" w:eastAsia="Times New Roman" w:hAnsi="Arial" w:cs="Arial"/>
-          <w:color w:val="000000"/>
-          <w:sz w:val="24"/>
-          <w:szCs w:val="24"/>
-        </w:rPr>
-        <w:t> area. Write a descriptive commit message and press the </w:t>
-      </w:r>
-      <w:r>
-        <w:rPr>
-          <w:rFonts w:ascii="Arial" w:eastAsia="Times New Roman" w:hAnsi="Arial" w:cs="Arial"/>
-          <w:i/>
-          <w:iCs/>
-          <w:color w:val="000000"/>
-          <w:sz w:val="24"/>
-          <w:szCs w:val="24"/>
-        </w:rPr>
-        <w:t>Commit</w:t>
-      </w:r>
-      <w:r>
-        <w:rPr>
-          <w:rFonts w:ascii="Arial" w:eastAsia="Times New Roman" w:hAnsi="Arial" w:cs="Arial"/>
-          <w:color w:val="000000"/>
-          <w:sz w:val="24"/>
-          <w:szCs w:val="24"/>
-        </w:rPr>
-        <w:t> button which is hightlighted in the following screenshot.</w:t>
-      </w:r>
-    </w:p>
-    <w:p>
-      <w:pPr>
-        <w:shd w:val="clear" w:color="auto" w:fill="FFFFFF"/>
-        <w:spacing w:before="100" w:beforeAutospacing="1" w:after="100" w:afterAutospacing="1" w:line="360" w:lineRule="atLeast"/>
-        <w:ind w:right="150"/>
-        <w:rPr>
-          <w:rFonts w:ascii="Arial" w:eastAsia="Times New Roman" w:hAnsi="Arial" w:cs="Arial"/>
-          <w:color w:val="000000"/>
-          <w:sz w:val="24"/>
-          <w:szCs w:val="24"/>
+        <w:rPr>
+          <w:b/>
+          <w:sz w:val="28"/>
+          <w:szCs w:val="28"/>
+        </w:rPr>
+      </w:pPr>
+      <w:r>
+        <w:rPr>
+          <w:sz w:val="28"/>
+          <w:szCs w:val="28"/>
+        </w:rPr>
+        <w:t xml:space="preserve">Right click on the repository -&gt; Switch to -&gt; </w:t>
+      </w:r>
+      <w:proofErr w:type="spellStart"/>
+      <w:r>
+        <w:rPr>
+          <w:sz w:val="28"/>
+          <w:szCs w:val="28"/>
+        </w:rPr>
+        <w:t>DevBranch</w:t>
+      </w:r>
+      <w:proofErr w:type="spellEnd"/>
+      <w:r>
+        <w:rPr>
+          <w:sz w:val="28"/>
+          <w:szCs w:val="28"/>
+        </w:rPr>
+        <w:t xml:space="preserve"> as shown below</w:t>
+      </w:r>
+    </w:p>
+    <w:p>
+      <w:pPr>
+        <w:rPr>
+          <w:b/>
+          <w:sz w:val="28"/>
+          <w:szCs w:val="28"/>
         </w:rPr>
       </w:pPr>
       <w:r>
@@ -951,10 +778,10 @@
           <w:noProof/>
         </w:rPr>
         <w:drawing>
-          <wp:inline distT="0" distB="0" distL="0" distR="0" wp14:anchorId="0034CFCD" wp14:editId="0225AD56">
-            <wp:extent cx="5943600" cy="3167380"/>
+          <wp:inline distT="0" distB="0" distL="0" distR="0" wp14:anchorId="612F4D69" wp14:editId="64639507">
+            <wp:extent cx="5943600" cy="3341370"/>
             <wp:effectExtent l="0" t="0" r="0" b="0"/>
-            <wp:docPr id="5" name="Picture 5"/>
+            <wp:docPr id="7" name="Picture 7"/>
             <wp:cNvGraphicFramePr>
               <a:graphicFrameLocks xmlns:a="http://schemas.openxmlformats.org/drawingml/2006/main" noChangeAspect="1"/>
             </wp:cNvGraphicFramePr>
@@ -974,6 +801,635 @@
                   <pic:spPr>
                     <a:xfrm>
                       <a:off x="0" y="0"/>
+                      <a:ext cx="5943600" cy="3341370"/>
+                    </a:xfrm>
+                    <a:prstGeom prst="rect">
+                      <a:avLst/>
+                    </a:prstGeom>
+                  </pic:spPr>
+                </pic:pic>
+              </a:graphicData>
+            </a:graphic>
+          </wp:inline>
+        </w:drawing>
+      </w:r>
+    </w:p>
+    <w:p>
+      <w:pPr>
+        <w:rPr>
+          <w:sz w:val="28"/>
+          <w:szCs w:val="28"/>
+        </w:rPr>
+      </w:pPr>
+      <w:r>
+        <w:rPr>
+          <w:b/>
+          <w:sz w:val="28"/>
+          <w:szCs w:val="28"/>
+        </w:rPr>
+        <w:t>WARNING:</w:t>
+      </w:r>
+      <w:r>
+        <w:rPr>
+          <w:b/>
+          <w:sz w:val="28"/>
+          <w:szCs w:val="28"/>
+        </w:rPr>
+        <w:t xml:space="preserve"> </w:t>
+      </w:r>
+      <w:r>
+        <w:rPr>
+          <w:sz w:val="28"/>
+          <w:szCs w:val="28"/>
+        </w:rPr>
+        <w:t xml:space="preserve">Never ever try to work on a Main branch. All development work to be done on </w:t>
+      </w:r>
+      <w:proofErr w:type="spellStart"/>
+      <w:r>
+        <w:rPr>
+          <w:sz w:val="28"/>
+          <w:szCs w:val="28"/>
+        </w:rPr>
+        <w:t>DevBranch</w:t>
+      </w:r>
+      <w:proofErr w:type="spellEnd"/>
+    </w:p>
+    <w:p>
+      <w:pPr>
+        <w:ind w:left="360"/>
+        <w:rPr>
+          <w:b/>
+          <w:sz w:val="28"/>
+          <w:szCs w:val="28"/>
+        </w:rPr>
+      </w:pPr>
+    </w:p>
+    <w:p>
+      <w:pPr>
+        <w:ind w:left="360"/>
+        <w:rPr>
+          <w:b/>
+          <w:sz w:val="28"/>
+          <w:szCs w:val="28"/>
+        </w:rPr>
+      </w:pPr>
+    </w:p>
+    <w:p>
+      <w:pPr>
+        <w:ind w:left="360"/>
+        <w:rPr>
+          <w:b/>
+          <w:sz w:val="28"/>
+          <w:szCs w:val="28"/>
+        </w:rPr>
+      </w:pPr>
+    </w:p>
+    <w:p>
+      <w:pPr>
+        <w:ind w:left="360"/>
+        <w:rPr>
+          <w:b/>
+          <w:sz w:val="28"/>
+          <w:szCs w:val="28"/>
+        </w:rPr>
+      </w:pPr>
+    </w:p>
+    <w:p>
+      <w:pPr>
+        <w:ind w:left="360"/>
+        <w:rPr>
+          <w:b/>
+          <w:sz w:val="28"/>
+          <w:szCs w:val="28"/>
+        </w:rPr>
+      </w:pPr>
+    </w:p>
+    <w:p>
+      <w:pPr>
+        <w:ind w:left="360"/>
+        <w:rPr>
+          <w:b/>
+          <w:sz w:val="28"/>
+          <w:szCs w:val="28"/>
+        </w:rPr>
+      </w:pPr>
+    </w:p>
+    <w:p>
+      <w:pPr>
+        <w:ind w:left="360"/>
+        <w:rPr>
+          <w:b/>
+          <w:sz w:val="28"/>
+          <w:szCs w:val="28"/>
+        </w:rPr>
+      </w:pPr>
+    </w:p>
+    <w:p>
+      <w:pPr>
+        <w:ind w:left="360"/>
+        <w:rPr>
+          <w:b/>
+          <w:sz w:val="28"/>
+          <w:szCs w:val="28"/>
+        </w:rPr>
+      </w:pPr>
+    </w:p>
+    <w:p>
+      <w:pPr>
+        <w:pStyle w:val="ListParagraph"/>
+        <w:numPr>
+          <w:ilvl w:val="0"/>
+          <w:numId w:val="1"/>
+        </w:numPr>
+        <w:rPr>
+          <w:b/>
+          <w:sz w:val="28"/>
+          <w:szCs w:val="28"/>
+        </w:rPr>
+      </w:pPr>
+      <w:r>
+        <w:rPr>
+          <w:b/>
+          <w:sz w:val="28"/>
+          <w:szCs w:val="28"/>
+        </w:rPr>
+        <w:lastRenderedPageBreak/>
+        <w:t xml:space="preserve">Making Changes and Checking in using </w:t>
+      </w:r>
+      <w:proofErr w:type="spellStart"/>
+      <w:r>
+        <w:rPr>
+          <w:b/>
+          <w:sz w:val="28"/>
+          <w:szCs w:val="28"/>
+        </w:rPr>
+        <w:t>Git</w:t>
+      </w:r>
+      <w:proofErr w:type="spellEnd"/>
+      <w:r>
+        <w:rPr>
+          <w:b/>
+          <w:sz w:val="28"/>
+          <w:szCs w:val="28"/>
+        </w:rPr>
+        <w:t xml:space="preserve"> Staging</w:t>
+      </w:r>
+    </w:p>
+    <w:p>
+      <w:pPr>
+        <w:pStyle w:val="ListParagraph"/>
+        <w:numPr>
+          <w:ilvl w:val="1"/>
+          <w:numId w:val="1"/>
+        </w:numPr>
+        <w:shd w:val="clear" w:color="auto" w:fill="FFFFFF"/>
+        <w:spacing w:before="100" w:beforeAutospacing="1" w:after="100" w:afterAutospacing="1" w:line="360" w:lineRule="atLeast"/>
+        <w:ind w:right="150"/>
+        <w:rPr>
+          <w:rFonts w:ascii="Arial" w:eastAsia="Times New Roman" w:hAnsi="Arial" w:cs="Arial"/>
+          <w:color w:val="000000"/>
+          <w:sz w:val="24"/>
+          <w:szCs w:val="24"/>
+        </w:rPr>
+      </w:pPr>
+      <w:r>
+        <w:rPr>
+          <w:rFonts w:ascii="Arial" w:eastAsia="Times New Roman" w:hAnsi="Arial" w:cs="Arial"/>
+          <w:color w:val="000000"/>
+          <w:sz w:val="24"/>
+          <w:szCs w:val="24"/>
+        </w:rPr>
+        <w:t>Eclipse gives you several options to stage and commit your files. The </w:t>
+      </w:r>
+      <w:proofErr w:type="spellStart"/>
+      <w:r>
+        <w:rPr>
+          <w:rFonts w:ascii="Arial" w:eastAsia="Times New Roman" w:hAnsi="Arial" w:cs="Arial"/>
+          <w:i/>
+          <w:iCs/>
+          <w:color w:val="000000"/>
+          <w:sz w:val="24"/>
+          <w:szCs w:val="24"/>
+        </w:rPr>
+        <w:t>Git</w:t>
+      </w:r>
+      <w:proofErr w:type="spellEnd"/>
+      <w:r>
+        <w:rPr>
+          <w:rFonts w:ascii="Arial" w:eastAsia="Times New Roman" w:hAnsi="Arial" w:cs="Arial"/>
+          <w:i/>
+          <w:iCs/>
+          <w:color w:val="000000"/>
+          <w:sz w:val="24"/>
+          <w:szCs w:val="24"/>
+        </w:rPr>
+        <w:t xml:space="preserve"> Staging</w:t>
+      </w:r>
+      <w:r>
+        <w:rPr>
+          <w:rFonts w:ascii="Arial" w:eastAsia="Times New Roman" w:hAnsi="Arial" w:cs="Arial"/>
+          <w:color w:val="000000"/>
+          <w:sz w:val="24"/>
+          <w:szCs w:val="24"/>
+        </w:rPr>
+        <w:t> </w:t>
+      </w:r>
+      <w:r>
+        <w:rPr>
+          <w:rFonts w:ascii="Arial" w:eastAsia="Times New Roman" w:hAnsi="Arial" w:cs="Arial"/>
+          <w:i/>
+          <w:iCs/>
+          <w:color w:val="000000"/>
+          <w:sz w:val="24"/>
+          <w:szCs w:val="24"/>
+        </w:rPr>
+        <w:t>view</w:t>
+      </w:r>
+      <w:r>
+        <w:rPr>
+          <w:rFonts w:ascii="Arial" w:eastAsia="Times New Roman" w:hAnsi="Arial" w:cs="Arial"/>
+          <w:color w:val="000000"/>
+          <w:sz w:val="24"/>
+          <w:szCs w:val="24"/>
+        </w:rPr>
+        <w:t xml:space="preserve"> is </w:t>
+      </w:r>
+      <w:proofErr w:type="gramStart"/>
+      <w:r>
+        <w:rPr>
+          <w:rFonts w:ascii="Arial" w:eastAsia="Times New Roman" w:hAnsi="Arial" w:cs="Arial"/>
+          <w:color w:val="000000"/>
+          <w:sz w:val="24"/>
+          <w:szCs w:val="24"/>
+        </w:rPr>
+        <w:t>an</w:t>
+      </w:r>
+      <w:proofErr w:type="gramEnd"/>
+      <w:r>
+        <w:rPr>
+          <w:rFonts w:ascii="Arial" w:eastAsia="Times New Roman" w:hAnsi="Arial" w:cs="Arial"/>
+          <w:color w:val="000000"/>
+          <w:sz w:val="24"/>
+          <w:szCs w:val="24"/>
+        </w:rPr>
+        <w:t xml:space="preserve"> convenient way for this.</w:t>
+      </w:r>
+    </w:p>
+    <w:p>
+      <w:pPr>
+        <w:pStyle w:val="ListParagraph"/>
+        <w:numPr>
+          <w:ilvl w:val="1"/>
+          <w:numId w:val="1"/>
+        </w:numPr>
+        <w:shd w:val="clear" w:color="auto" w:fill="FFFFFF"/>
+        <w:spacing w:before="100" w:beforeAutospacing="1" w:after="100" w:afterAutospacing="1" w:line="360" w:lineRule="atLeast"/>
+        <w:ind w:right="150"/>
+        <w:rPr>
+          <w:rFonts w:ascii="Arial" w:eastAsia="Times New Roman" w:hAnsi="Arial" w:cs="Arial"/>
+          <w:color w:val="000000"/>
+          <w:sz w:val="24"/>
+          <w:szCs w:val="24"/>
+        </w:rPr>
+      </w:pPr>
+      <w:r>
+        <w:rPr>
+          <w:rFonts w:ascii="Arial" w:eastAsia="Times New Roman" w:hAnsi="Arial" w:cs="Arial"/>
+          <w:color w:val="000000"/>
+          <w:sz w:val="24"/>
+          <w:szCs w:val="24"/>
+        </w:rPr>
+        <w:t>Open the </w:t>
+      </w:r>
+      <w:proofErr w:type="spellStart"/>
+      <w:r>
+        <w:rPr>
+          <w:rFonts w:ascii="Arial" w:eastAsia="Times New Roman" w:hAnsi="Arial" w:cs="Arial"/>
+          <w:i/>
+          <w:iCs/>
+          <w:color w:val="000000"/>
+          <w:sz w:val="24"/>
+          <w:szCs w:val="24"/>
+        </w:rPr>
+        <w:t>Git</w:t>
+      </w:r>
+      <w:proofErr w:type="spellEnd"/>
+      <w:r>
+        <w:rPr>
+          <w:rFonts w:ascii="Arial" w:eastAsia="Times New Roman" w:hAnsi="Arial" w:cs="Arial"/>
+          <w:i/>
+          <w:iCs/>
+          <w:color w:val="000000"/>
+          <w:sz w:val="24"/>
+          <w:szCs w:val="24"/>
+        </w:rPr>
+        <w:t xml:space="preserve"> Staging</w:t>
+      </w:r>
+      <w:r>
+        <w:rPr>
+          <w:rFonts w:ascii="Arial" w:eastAsia="Times New Roman" w:hAnsi="Arial" w:cs="Arial"/>
+          <w:color w:val="000000"/>
+          <w:sz w:val="24"/>
+          <w:szCs w:val="24"/>
+        </w:rPr>
+        <w:t> </w:t>
+      </w:r>
+      <w:r>
+        <w:rPr>
+          <w:rFonts w:ascii="Arial" w:eastAsia="Times New Roman" w:hAnsi="Arial" w:cs="Arial"/>
+          <w:i/>
+          <w:iCs/>
+          <w:color w:val="000000"/>
+          <w:sz w:val="24"/>
+          <w:szCs w:val="24"/>
+        </w:rPr>
+        <w:t>view</w:t>
+      </w:r>
+      <w:r>
+        <w:rPr>
+          <w:rFonts w:ascii="Arial" w:eastAsia="Times New Roman" w:hAnsi="Arial" w:cs="Arial"/>
+          <w:color w:val="000000"/>
+          <w:sz w:val="24"/>
+          <w:szCs w:val="24"/>
+        </w:rPr>
+        <w:t> via the </w:t>
+      </w:r>
+      <w:r>
+        <w:rPr>
+          <w:rFonts w:ascii="Arial" w:eastAsia="Times New Roman" w:hAnsi="Arial" w:cs="Arial"/>
+          <w:i/>
+          <w:iCs/>
+          <w:color w:val="000000"/>
+          <w:sz w:val="24"/>
+          <w:szCs w:val="24"/>
+        </w:rPr>
+        <w:t>Window</w:t>
+      </w:r>
+      <w:r>
+        <w:rPr>
+          <w:rFonts w:ascii="Arial" w:eastAsia="Times New Roman" w:hAnsi="Arial" w:cs="Arial"/>
+          <w:color w:val="000000"/>
+          <w:sz w:val="24"/>
+          <w:szCs w:val="24"/>
+        </w:rPr>
+        <w:t> → </w:t>
+      </w:r>
+      <w:r>
+        <w:rPr>
+          <w:rFonts w:ascii="Arial" w:eastAsia="Times New Roman" w:hAnsi="Arial" w:cs="Arial"/>
+          <w:i/>
+          <w:iCs/>
+          <w:color w:val="000000"/>
+          <w:sz w:val="24"/>
+          <w:szCs w:val="24"/>
+        </w:rPr>
+        <w:t>Show View</w:t>
+      </w:r>
+      <w:r>
+        <w:rPr>
+          <w:rFonts w:ascii="Arial" w:eastAsia="Times New Roman" w:hAnsi="Arial" w:cs="Arial"/>
+          <w:color w:val="000000"/>
+          <w:sz w:val="24"/>
+          <w:szCs w:val="24"/>
+        </w:rPr>
+        <w:t> → </w:t>
+      </w:r>
+      <w:proofErr w:type="gramStart"/>
+      <w:r>
+        <w:rPr>
+          <w:rFonts w:ascii="Arial" w:eastAsia="Times New Roman" w:hAnsi="Arial" w:cs="Arial"/>
+          <w:i/>
+          <w:iCs/>
+          <w:color w:val="000000"/>
+          <w:sz w:val="24"/>
+          <w:szCs w:val="24"/>
+        </w:rPr>
+        <w:t>Other</w:t>
+      </w:r>
+      <w:proofErr w:type="gramEnd"/>
+      <w:r>
+        <w:rPr>
+          <w:rFonts w:ascii="Arial" w:eastAsia="Times New Roman" w:hAnsi="Arial" w:cs="Arial"/>
+          <w:i/>
+          <w:iCs/>
+          <w:color w:val="000000"/>
+          <w:sz w:val="24"/>
+          <w:szCs w:val="24"/>
+        </w:rPr>
+        <w:t>...</w:t>
+      </w:r>
+      <w:r>
+        <w:rPr>
+          <w:rFonts w:ascii="Arial" w:eastAsia="Times New Roman" w:hAnsi="Arial" w:cs="Arial"/>
+          <w:color w:val="000000"/>
+          <w:sz w:val="24"/>
+          <w:szCs w:val="24"/>
+        </w:rPr>
+        <w:t> → </w:t>
+      </w:r>
+      <w:proofErr w:type="spellStart"/>
+      <w:r>
+        <w:rPr>
+          <w:rFonts w:ascii="Arial" w:eastAsia="Times New Roman" w:hAnsi="Arial" w:cs="Arial"/>
+          <w:i/>
+          <w:iCs/>
+          <w:color w:val="000000"/>
+          <w:sz w:val="24"/>
+          <w:szCs w:val="24"/>
+        </w:rPr>
+        <w:t>Git</w:t>
+      </w:r>
+      <w:proofErr w:type="spellEnd"/>
+      <w:r>
+        <w:rPr>
+          <w:rFonts w:ascii="Arial" w:eastAsia="Times New Roman" w:hAnsi="Arial" w:cs="Arial"/>
+          <w:color w:val="000000"/>
+          <w:sz w:val="24"/>
+          <w:szCs w:val="24"/>
+        </w:rPr>
+        <w:t> → </w:t>
+      </w:r>
+      <w:proofErr w:type="spellStart"/>
+      <w:r>
+        <w:rPr>
+          <w:rFonts w:ascii="Arial" w:eastAsia="Times New Roman" w:hAnsi="Arial" w:cs="Arial"/>
+          <w:i/>
+          <w:iCs/>
+          <w:color w:val="000000"/>
+          <w:sz w:val="24"/>
+          <w:szCs w:val="24"/>
+        </w:rPr>
+        <w:t>Git</w:t>
+      </w:r>
+      <w:proofErr w:type="spellEnd"/>
+      <w:r>
+        <w:rPr>
+          <w:rFonts w:ascii="Arial" w:eastAsia="Times New Roman" w:hAnsi="Arial" w:cs="Arial"/>
+          <w:i/>
+          <w:iCs/>
+          <w:color w:val="000000"/>
+          <w:sz w:val="24"/>
+          <w:szCs w:val="24"/>
+        </w:rPr>
+        <w:t xml:space="preserve"> Staging</w:t>
+      </w:r>
+      <w:r>
+        <w:rPr>
+          <w:rFonts w:ascii="Arial" w:eastAsia="Times New Roman" w:hAnsi="Arial" w:cs="Arial"/>
+          <w:color w:val="000000"/>
+          <w:sz w:val="24"/>
+          <w:szCs w:val="24"/>
+        </w:rPr>
+        <w:t> menu.</w:t>
+      </w:r>
+    </w:p>
+    <w:p>
+      <w:pPr>
+        <w:pStyle w:val="ListParagraph"/>
+        <w:numPr>
+          <w:ilvl w:val="1"/>
+          <w:numId w:val="1"/>
+        </w:numPr>
+        <w:shd w:val="clear" w:color="auto" w:fill="FFFFFF"/>
+        <w:spacing w:before="100" w:beforeAutospacing="1" w:after="100" w:afterAutospacing="1" w:line="360" w:lineRule="atLeast"/>
+        <w:ind w:right="150"/>
+        <w:rPr>
+          <w:rFonts w:ascii="Arial" w:eastAsia="Times New Roman" w:hAnsi="Arial" w:cs="Arial"/>
+          <w:color w:val="000000"/>
+          <w:sz w:val="24"/>
+          <w:szCs w:val="24"/>
+        </w:rPr>
+      </w:pPr>
+      <w:r>
+        <w:rPr>
+          <w:rFonts w:ascii="Arial" w:eastAsia="Times New Roman" w:hAnsi="Arial" w:cs="Arial"/>
+          <w:color w:val="000000"/>
+          <w:sz w:val="24"/>
+          <w:szCs w:val="24"/>
+        </w:rPr>
+        <w:t>In this </w:t>
+      </w:r>
+      <w:r>
+        <w:rPr>
+          <w:rFonts w:ascii="Arial" w:eastAsia="Times New Roman" w:hAnsi="Arial" w:cs="Arial"/>
+          <w:i/>
+          <w:iCs/>
+          <w:color w:val="000000"/>
+          <w:sz w:val="24"/>
+          <w:szCs w:val="24"/>
+        </w:rPr>
+        <w:t>view</w:t>
+      </w:r>
+      <w:r>
+        <w:rPr>
+          <w:rFonts w:ascii="Arial" w:eastAsia="Times New Roman" w:hAnsi="Arial" w:cs="Arial"/>
+          <w:color w:val="000000"/>
+          <w:sz w:val="24"/>
+          <w:szCs w:val="24"/>
+        </w:rPr>
+        <w:t> select all files which have changed and drag them into the </w:t>
+      </w:r>
+      <w:r>
+        <w:rPr>
+          <w:rFonts w:ascii="Arial" w:eastAsia="Times New Roman" w:hAnsi="Arial" w:cs="Arial"/>
+          <w:i/>
+          <w:iCs/>
+          <w:color w:val="000000"/>
+          <w:sz w:val="24"/>
+          <w:szCs w:val="24"/>
+        </w:rPr>
+        <w:t>Staged Changes</w:t>
+      </w:r>
+      <w:r>
+        <w:rPr>
+          <w:rFonts w:ascii="Arial" w:eastAsia="Times New Roman" w:hAnsi="Arial" w:cs="Arial"/>
+          <w:color w:val="000000"/>
+          <w:sz w:val="24"/>
+          <w:szCs w:val="24"/>
+        </w:rPr>
+        <w:t> area. Write a descriptive commit message and press the </w:t>
+      </w:r>
+      <w:r>
+        <w:rPr>
+          <w:rFonts w:ascii="Arial" w:eastAsia="Times New Roman" w:hAnsi="Arial" w:cs="Arial"/>
+          <w:i/>
+          <w:iCs/>
+          <w:color w:val="000000"/>
+          <w:sz w:val="24"/>
+          <w:szCs w:val="24"/>
+        </w:rPr>
+        <w:t>Commit</w:t>
+      </w:r>
+      <w:r>
+        <w:rPr>
+          <w:rFonts w:ascii="Arial" w:eastAsia="Times New Roman" w:hAnsi="Arial" w:cs="Arial"/>
+          <w:color w:val="000000"/>
+          <w:sz w:val="24"/>
+          <w:szCs w:val="24"/>
+        </w:rPr>
+        <w:t xml:space="preserve"> button which is </w:t>
+      </w:r>
+      <w:proofErr w:type="spellStart"/>
+      <w:r>
+        <w:rPr>
+          <w:rFonts w:ascii="Arial" w:eastAsia="Times New Roman" w:hAnsi="Arial" w:cs="Arial"/>
+          <w:color w:val="000000"/>
+          <w:sz w:val="24"/>
+          <w:szCs w:val="24"/>
+        </w:rPr>
+        <w:t>hightlighted</w:t>
+      </w:r>
+      <w:proofErr w:type="spellEnd"/>
+      <w:r>
+        <w:rPr>
+          <w:rFonts w:ascii="Arial" w:eastAsia="Times New Roman" w:hAnsi="Arial" w:cs="Arial"/>
+          <w:color w:val="000000"/>
+          <w:sz w:val="24"/>
+          <w:szCs w:val="24"/>
+        </w:rPr>
+        <w:t xml:space="preserve"> in the following screenshot.</w:t>
+      </w:r>
+    </w:p>
+    <w:p>
+      <w:pPr>
+        <w:shd w:val="clear" w:color="auto" w:fill="FFFFFF"/>
+        <w:spacing w:before="100" w:beforeAutospacing="1" w:after="100" w:afterAutospacing="1" w:line="360" w:lineRule="atLeast"/>
+        <w:ind w:right="150"/>
+        <w:rPr>
+          <w:rFonts w:ascii="Arial" w:eastAsia="Times New Roman" w:hAnsi="Arial" w:cs="Arial"/>
+          <w:color w:val="000000"/>
+          <w:sz w:val="24"/>
+          <w:szCs w:val="24"/>
+        </w:rPr>
+      </w:pPr>
+      <w:r>
+        <w:rPr>
+          <w:noProof/>
+        </w:rPr>
+        <w:drawing>
+          <wp:inline distT="0" distB="0" distL="0" distR="0" wp14:anchorId="0034CFCD" wp14:editId="0225AD56">
+            <wp:extent cx="5943600" cy="3167380"/>
+            <wp:effectExtent l="0" t="0" r="0" b="0"/>
+            <wp:docPr id="5" name="Picture 5"/>
+            <wp:cNvGraphicFramePr>
+              <a:graphicFrameLocks xmlns:a="http://schemas.openxmlformats.org/drawingml/2006/main" noChangeAspect="1"/>
+            </wp:cNvGraphicFramePr>
+            <a:graphic xmlns:a="http://schemas.openxmlformats.org/drawingml/2006/main">
+              <a:graphicData uri="http://schemas.openxmlformats.org/drawingml/2006/picture">
+                <pic:pic xmlns:pic="http://schemas.openxmlformats.org/drawingml/2006/picture">
+                  <pic:nvPicPr>
+                    <pic:cNvPr id="0" name=""/>
+                    <pic:cNvPicPr/>
+                  </pic:nvPicPr>
+                  <pic:blipFill>
+                    <a:blip r:embed="rId12"/>
+                    <a:stretch>
+                      <a:fillRect/>
+                    </a:stretch>
+                  </pic:blipFill>
+                  <pic:spPr>
+                    <a:xfrm>
+                      <a:off x="0" y="0"/>
                       <a:ext cx="5943600" cy="3167380"/>
                     </a:xfrm>
                     <a:prstGeom prst="rect">
@@ -1152,6 +1608,7 @@
         </w:rPr>
         <w:t> </w:t>
       </w:r>
+      <w:proofErr w:type="spellStart"/>
       <w:r>
         <w:rPr>
           <w:rStyle w:val="guisubmenu"/>
@@ -1169,7 +1626,34 @@
           <w:color w:val="000000"/>
           <w:shd w:val="clear" w:color="auto" w:fill="FFFFFF"/>
         </w:rPr>
-        <w:t>context menu entry. Alternative you can use the Alt+Shift+W shortcut and select the</w:t>
+        <w:t>context</w:t>
+      </w:r>
+      <w:proofErr w:type="spellEnd"/>
+      <w:r>
+        <w:rPr>
+          <w:rFonts w:ascii="Arial" w:hAnsi="Arial" w:cs="Arial"/>
+          <w:color w:val="000000"/>
+          <w:shd w:val="clear" w:color="auto" w:fill="FFFFFF"/>
+        </w:rPr>
+        <w:t xml:space="preserve"> menu entry. Alternative you can use the </w:t>
+      </w:r>
+      <w:proofErr w:type="spellStart"/>
+      <w:r>
+        <w:rPr>
+          <w:rFonts w:ascii="Arial" w:hAnsi="Arial" w:cs="Arial"/>
+          <w:color w:val="000000"/>
+          <w:shd w:val="clear" w:color="auto" w:fill="FFFFFF"/>
+        </w:rPr>
+        <w:t>Alt+Shift+W</w:t>
+      </w:r>
+      <w:proofErr w:type="spellEnd"/>
+      <w:r>
+        <w:rPr>
+          <w:rFonts w:ascii="Arial" w:hAnsi="Arial" w:cs="Arial"/>
+          <w:color w:val="000000"/>
+          <w:shd w:val="clear" w:color="auto" w:fill="FFFFFF"/>
+        </w:rPr>
+        <w:t xml:space="preserve"> shortcut and select the</w:t>
       </w:r>
       <w:r>
         <w:rPr>
@@ -1242,7 +1726,7 @@
                     <pic:cNvPicPr/>
                   </pic:nvPicPr>
                   <pic:blipFill>
-                    <a:blip r:embed="rId12"/>
+                    <a:blip r:embed="rId13"/>
                     <a:stretch>
                       <a:fillRect/>
                     </a:stretch>
@@ -2618,7 +3102,7 @@
 </file>
 
 <file path=customXml/itemProps1.xml><?xml version="1.0" encoding="utf-8"?>
-<ds:datastoreItem xmlns:ds="http://schemas.openxmlformats.org/officeDocument/2006/customXml" ds:itemID="{E124F02E-7E82-420F-874F-D743DB566B74}">
+<ds:datastoreItem xmlns:ds="http://schemas.openxmlformats.org/officeDocument/2006/customXml" ds:itemID="{B43F59BD-BACB-4B5A-815C-6490A8CE935B}">
   <ds:schemaRefs>
     <ds:schemaRef ds:uri="http://schemas.openxmlformats.org/officeDocument/2006/bibliography"/>
   </ds:schemaRefs>

</xml_diff>